<commit_message>
updates the time logging documentation
</commit_message>
<xml_diff>
--- a/EECS581_P1_Documentation/Task Time Logging Documentation.docx
+++ b/EECS581_P1_Documentation/Task Time Logging Documentation.docx
@@ -3636,6 +3636,376 @@
         <w:spacing w:before="240" w:after="240"/>
         <w:rPr>
           <w:b/>
+        </w:rPr>
+      </w:pPr>
+    </w:p>
+    <w:p>
+      <w:pPr>
+        <w:spacing w:before="240" w:after="240"/>
+        <w:rPr>
+          <w:b/>
+          <w:sz w:val="26"/>
+          <w:szCs w:val="26"/>
+        </w:rPr>
+      </w:pPr>
+      <w:r>
+        <w:rPr>
+          <w:b/>
+          <w:sz w:val="26"/>
+          <w:szCs w:val="26"/>
+        </w:rPr>
+        <w:t>Documentation</w:t>
+      </w:r>
+    </w:p>
+    <w:tbl>
+      <w:tblPr>
+        <w:tblStyle w:val="a4"/>
+        <w:tblW w:w="9359" w:type="dxa"/>
+        <w:tblInd w:w="0" w:type="dxa"/>
+        <w:tblBorders>
+          <w:top w:val="single" w:sz="8" w:space="0" w:color="000000"/>
+          <w:left w:val="single" w:sz="8" w:space="0" w:color="000000"/>
+          <w:bottom w:val="single" w:sz="8" w:space="0" w:color="000000"/>
+          <w:right w:val="single" w:sz="8" w:space="0" w:color="000000"/>
+          <w:insideH w:val="single" w:sz="8" w:space="0" w:color="000000"/>
+          <w:insideV w:val="single" w:sz="8" w:space="0" w:color="000000"/>
+        </w:tblBorders>
+        <w:tblLayout w:type="fixed"/>
+        <w:tblLook w:val="0600" w:firstRow="0" w:lastRow="0" w:firstColumn="0" w:lastColumn="0" w:noHBand="1" w:noVBand="1"/>
+      </w:tblPr>
+      <w:tblGrid>
+        <w:gridCol w:w="2003"/>
+        <w:gridCol w:w="3678"/>
+        <w:gridCol w:w="3678"/>
+      </w:tblGrid>
+      <w:tr>
+        <w:tc>
+          <w:tcPr>
+            <w:tcW w:w="2003" w:type="dxa"/>
+            <w:tcMar>
+              <w:top w:w="100" w:type="dxa"/>
+              <w:left w:w="100" w:type="dxa"/>
+              <w:bottom w:w="100" w:type="dxa"/>
+              <w:right w:w="100" w:type="dxa"/>
+            </w:tcMar>
+          </w:tcPr>
+          <w:p>
+            <w:pPr>
+              <w:widowControl w:val="0"/>
+              <w:spacing w:line="240" w:lineRule="auto"/>
+              <w:rPr>
+                <w:b/>
+              </w:rPr>
+            </w:pPr>
+            <w:r>
+              <w:rPr>
+                <w:b/>
+              </w:rPr>
+              <w:t>Tasks</w:t>
+            </w:r>
+          </w:p>
+        </w:tc>
+        <w:tc>
+          <w:tcPr>
+            <w:tcW w:w="3678" w:type="dxa"/>
+            <w:tcMar>
+              <w:top w:w="100" w:type="dxa"/>
+              <w:left w:w="100" w:type="dxa"/>
+              <w:bottom w:w="100" w:type="dxa"/>
+              <w:right w:w="100" w:type="dxa"/>
+            </w:tcMar>
+          </w:tcPr>
+          <w:p>
+            <w:pPr>
+              <w:widowControl w:val="0"/>
+              <w:spacing w:line="240" w:lineRule="auto"/>
+              <w:rPr>
+                <w:b/>
+              </w:rPr>
+            </w:pPr>
+            <w:r>
+              <w:rPr>
+                <w:b/>
+              </w:rPr>
+              <w:t>Completed By</w:t>
+            </w:r>
+          </w:p>
+        </w:tc>
+        <w:tc>
+          <w:tcPr>
+            <w:tcW w:w="3678" w:type="dxa"/>
+            <w:tcMar>
+              <w:top w:w="100" w:type="dxa"/>
+              <w:left w:w="100" w:type="dxa"/>
+              <w:bottom w:w="100" w:type="dxa"/>
+              <w:right w:w="100" w:type="dxa"/>
+            </w:tcMar>
+          </w:tcPr>
+          <w:p>
+            <w:pPr>
+              <w:widowControl w:val="0"/>
+              <w:spacing w:line="240" w:lineRule="auto"/>
+              <w:rPr>
+                <w:b/>
+              </w:rPr>
+            </w:pPr>
+            <w:r>
+              <w:rPr>
+                <w:b/>
+              </w:rPr>
+              <w:t>Time Taken</w:t>
+            </w:r>
+          </w:p>
+        </w:tc>
+      </w:tr>
+      <w:tr>
+        <w:tc>
+          <w:tcPr>
+            <w:tcW w:w="2003" w:type="dxa"/>
+            <w:tcMar>
+              <w:top w:w="100" w:type="dxa"/>
+              <w:left w:w="100" w:type="dxa"/>
+              <w:bottom w:w="100" w:type="dxa"/>
+              <w:right w:w="100" w:type="dxa"/>
+            </w:tcMar>
+          </w:tcPr>
+          <w:p>
+            <w:pPr>
+              <w:widowControl w:val="0"/>
+              <w:spacing w:line="240" w:lineRule="auto"/>
+              <w:rPr>
+                <w:b/>
+              </w:rPr>
+            </w:pPr>
+            <w:r>
+              <w:rPr>
+                <w:b/>
+              </w:rPr>
+              <w:t>System Architecture</w:t>
+            </w:r>
+          </w:p>
+        </w:tc>
+        <w:tc>
+          <w:tcPr>
+            <w:tcW w:w="3678" w:type="dxa"/>
+            <w:tcMar>
+              <w:top w:w="100" w:type="dxa"/>
+              <w:left w:w="100" w:type="dxa"/>
+              <w:bottom w:w="100" w:type="dxa"/>
+              <w:right w:w="100" w:type="dxa"/>
+            </w:tcMar>
+          </w:tcPr>
+          <w:p>
+            <w:pPr>
+              <w:widowControl w:val="0"/>
+              <w:spacing w:line="240" w:lineRule="auto"/>
+              <w:rPr>
+                <w:b/>
+              </w:rPr>
+            </w:pPr>
+            <w:r>
+              <w:rPr>
+                <w:b/>
+              </w:rPr>
+              <w:t>Daniel Butler</w:t>
+            </w:r>
+          </w:p>
+        </w:tc>
+        <w:tc>
+          <w:tcPr>
+            <w:tcW w:w="3678" w:type="dxa"/>
+            <w:tcMar>
+              <w:top w:w="100" w:type="dxa"/>
+              <w:left w:w="100" w:type="dxa"/>
+              <w:bottom w:w="100" w:type="dxa"/>
+              <w:right w:w="100" w:type="dxa"/>
+            </w:tcMar>
+          </w:tcPr>
+          <w:p>
+            <w:pPr>
+              <w:widowControl w:val="0"/>
+              <w:spacing w:line="240" w:lineRule="auto"/>
+              <w:rPr>
+                <w:b/>
+              </w:rPr>
+            </w:pPr>
+            <w:r>
+              <w:rPr>
+                <w:b/>
+              </w:rPr>
+              <w:t>120 minutes</w:t>
+            </w:r>
+          </w:p>
+        </w:tc>
+      </w:tr>
+      <w:tr>
+        <w:tc>
+          <w:tcPr>
+            <w:tcW w:w="2003" w:type="dxa"/>
+            <w:tcMar>
+              <w:top w:w="100" w:type="dxa"/>
+              <w:left w:w="100" w:type="dxa"/>
+              <w:bottom w:w="100" w:type="dxa"/>
+              <w:right w:w="100" w:type="dxa"/>
+            </w:tcMar>
+          </w:tcPr>
+          <w:p>
+            <w:pPr>
+              <w:widowControl w:val="0"/>
+              <w:spacing w:line="240" w:lineRule="auto"/>
+              <w:rPr>
+                <w:b/>
+              </w:rPr>
+            </w:pPr>
+            <w:r>
+              <w:rPr>
+                <w:b/>
+              </w:rPr>
+              <w:t>Time estimates</w:t>
+            </w:r>
+          </w:p>
+        </w:tc>
+        <w:tc>
+          <w:tcPr>
+            <w:tcW w:w="3678" w:type="dxa"/>
+            <w:tcMar>
+              <w:top w:w="100" w:type="dxa"/>
+              <w:left w:w="100" w:type="dxa"/>
+              <w:bottom w:w="100" w:type="dxa"/>
+              <w:right w:w="100" w:type="dxa"/>
+            </w:tcMar>
+          </w:tcPr>
+          <w:p>
+            <w:pPr>
+              <w:widowControl w:val="0"/>
+              <w:spacing w:line="240" w:lineRule="auto"/>
+              <w:rPr>
+                <w:b/>
+              </w:rPr>
+            </w:pPr>
+            <w:r>
+              <w:rPr>
+                <w:b/>
+              </w:rPr>
+              <w:t>Daniel Butler, Charley Findling, Jack Gerety, Beckett Malinowski</w:t>
+            </w:r>
+          </w:p>
+        </w:tc>
+        <w:tc>
+          <w:tcPr>
+            <w:tcW w:w="3678" w:type="dxa"/>
+            <w:tcMar>
+              <w:top w:w="100" w:type="dxa"/>
+              <w:left w:w="100" w:type="dxa"/>
+              <w:bottom w:w="100" w:type="dxa"/>
+              <w:right w:w="100" w:type="dxa"/>
+            </w:tcMar>
+          </w:tcPr>
+          <w:p>
+            <w:pPr>
+              <w:widowControl w:val="0"/>
+              <w:spacing w:line="240" w:lineRule="auto"/>
+              <w:rPr>
+                <w:b/>
+              </w:rPr>
+            </w:pPr>
+            <w:r>
+              <w:rPr>
+                <w:b/>
+              </w:rPr>
+              <w:t>25 minutes, 5~ minutes, 5~ minutes, 5~ minutes</w:t>
+            </w:r>
+          </w:p>
+        </w:tc>
+      </w:tr>
+      <w:tr>
+        <w:tc>
+          <w:tcPr>
+            <w:tcW w:w="2003" w:type="dxa"/>
+            <w:tcMar>
+              <w:top w:w="100" w:type="dxa"/>
+              <w:left w:w="100" w:type="dxa"/>
+              <w:bottom w:w="100" w:type="dxa"/>
+              <w:right w:w="100" w:type="dxa"/>
+            </w:tcMar>
+          </w:tcPr>
+          <w:p>
+            <w:pPr>
+              <w:widowControl w:val="0"/>
+              <w:spacing w:line="240" w:lineRule="auto"/>
+              <w:rPr>
+                <w:b/>
+              </w:rPr>
+            </w:pPr>
+            <w:r>
+              <w:rPr>
+                <w:b/>
+              </w:rPr>
+              <w:t>Time logs</w:t>
+            </w:r>
+          </w:p>
+        </w:tc>
+        <w:tc>
+          <w:tcPr>
+            <w:tcW w:w="3678" w:type="dxa"/>
+            <w:tcMar>
+              <w:top w:w="100" w:type="dxa"/>
+              <w:left w:w="100" w:type="dxa"/>
+              <w:bottom w:w="100" w:type="dxa"/>
+              <w:right w:w="100" w:type="dxa"/>
+            </w:tcMar>
+          </w:tcPr>
+          <w:p>
+            <w:pPr>
+              <w:widowControl w:val="0"/>
+              <w:spacing w:line="240" w:lineRule="auto"/>
+              <w:rPr>
+                <w:b/>
+              </w:rPr>
+            </w:pPr>
+            <w:r>
+              <w:rPr>
+                <w:b/>
+              </w:rPr>
+              <w:t>Daniel Butler, Charley Findling, Jack Gerety, Beckett Malinowski</w:t>
+            </w:r>
+          </w:p>
+        </w:tc>
+        <w:tc>
+          <w:tcPr>
+            <w:tcW w:w="3678" w:type="dxa"/>
+            <w:tcMar>
+              <w:top w:w="100" w:type="dxa"/>
+              <w:left w:w="100" w:type="dxa"/>
+              <w:bottom w:w="100" w:type="dxa"/>
+              <w:right w:w="100" w:type="dxa"/>
+            </w:tcMar>
+          </w:tcPr>
+          <w:p>
+            <w:pPr>
+              <w:widowControl w:val="0"/>
+              <w:spacing w:line="240" w:lineRule="auto"/>
+              <w:rPr>
+                <w:b/>
+              </w:rPr>
+            </w:pPr>
+            <w:r>
+              <w:rPr>
+                <w:b/>
+              </w:rPr>
+              <w:t>40 minutes, 5~ minutes, 5~ minutes, 5~ minutes</w:t>
+            </w:r>
+          </w:p>
+        </w:tc>
+      </w:tr>
+    </w:tbl>
+    <w:p>
+      <w:pPr>
+        <w:spacing w:before="240" w:after="240"/>
+        <w:rPr>
+          <w:b/>
+          <w:sz w:val="26"/>
+          <w:szCs w:val="26"/>
         </w:rPr>
       </w:pPr>
     </w:p>

</xml_diff>